<commit_message>
sync before PR stuff
</commit_message>
<xml_diff>
--- a/Documents/Papers/A Dynamic Partially Reconfigurable ConvolutionProcessing Element/Refrences.docx
+++ b/Documents/Papers/A Dynamic Partially Reconfigurable ConvolutionProcessing Element/Refrences.docx
@@ -1594,27 +1594,7 @@
           <w:sz w:val="26"/>
           <w:szCs w:val="26"/>
         </w:rPr>
-        <w:t xml:space="preserve">Analyzing the Energy-Efficiency of Vision Kernels on Embedded CPU, </w:t>
-      </w:r>
-      <w:proofErr w:type="gramStart"/>
-      <w:r>
-        <w:rPr>
-          <w:rFonts w:asciiTheme="majorHAnsi" w:eastAsiaTheme="majorEastAsia" w:hAnsiTheme="majorHAnsi" w:cstheme="majorBidi"/>
-          <w:b/>
-          <w:sz w:val="26"/>
-          <w:szCs w:val="26"/>
-        </w:rPr>
-        <w:t>GPU</w:t>
-      </w:r>
-      <w:proofErr w:type="gramEnd"/>
-      <w:r>
-        <w:rPr>
-          <w:rFonts w:asciiTheme="majorHAnsi" w:eastAsiaTheme="majorEastAsia" w:hAnsiTheme="majorHAnsi" w:cstheme="majorBidi"/>
-          <w:b/>
-          <w:sz w:val="26"/>
-          <w:szCs w:val="26"/>
-        </w:rPr>
-        <w:t xml:space="preserve"> and FPGA Platforms</w:t>
+        <w:t>Analyzing the Energy-Efficiency of Vision Kernels on Embedded CPU, GPU and FPGA Platforms</w:t>
       </w:r>
     </w:p>
     <w:p>
@@ -1851,13 +1831,7 @@
         </w:numPr>
       </w:pPr>
       <w:r>
-        <w:t>{b1</w:t>
-      </w:r>
-      <w:r>
-        <w:t>8</w:t>
-      </w:r>
-      <w:r>
-        <w:t>}</w:t>
+        <w:t>{b18}</w:t>
       </w:r>
     </w:p>
     <w:p>
@@ -1877,10 +1851,78 @@
         </w:r>
       </w:hyperlink>
     </w:p>
-    <w:p>
-      <w:pPr>
-        <w:pStyle w:val="ListParagraph"/>
-      </w:pPr>
+    <w:p/>
+    <w:p>
+      <w:pPr>
+        <w:rPr>
+          <w:rFonts w:asciiTheme="majorHAnsi" w:eastAsiaTheme="majorEastAsia" w:hAnsiTheme="majorHAnsi" w:cstheme="majorBidi"/>
+          <w:b/>
+          <w:sz w:val="26"/>
+          <w:szCs w:val="26"/>
+        </w:rPr>
+      </w:pPr>
+      <w:r>
+        <w:rPr>
+          <w:rFonts w:asciiTheme="majorHAnsi" w:eastAsiaTheme="majorEastAsia" w:hAnsiTheme="majorHAnsi" w:cstheme="majorBidi"/>
+          <w:b/>
+          <w:sz w:val="26"/>
+          <w:szCs w:val="26"/>
+        </w:rPr>
+        <w:t>A Survey of Convolutional Neural Networks on Edge</w:t>
+      </w:r>
+      <w:r>
+        <w:rPr>
+          <w:rFonts w:asciiTheme="majorHAnsi" w:eastAsiaTheme="majorEastAsia" w:hAnsiTheme="majorHAnsi" w:cstheme="majorBidi"/>
+          <w:b/>
+          <w:sz w:val="26"/>
+          <w:szCs w:val="26"/>
+        </w:rPr>
+        <w:t xml:space="preserve"> </w:t>
+      </w:r>
+      <w:r>
+        <w:rPr>
+          <w:rFonts w:asciiTheme="majorHAnsi" w:eastAsiaTheme="majorEastAsia" w:hAnsiTheme="majorHAnsi" w:cstheme="majorBidi"/>
+          <w:b/>
+          <w:sz w:val="26"/>
+          <w:szCs w:val="26"/>
+        </w:rPr>
+        <w:t>with Reconfigurable Computing</w:t>
+      </w:r>
+    </w:p>
+    <w:p>
+      <w:pPr>
+        <w:pStyle w:val="ListParagraph"/>
+        <w:numPr>
+          <w:ilvl w:val="0"/>
+          <w:numId w:val="18"/>
+        </w:numPr>
+      </w:pPr>
+      <w:r>
+        <w:t>{b</w:t>
+      </w:r>
+      <w:r>
+        <w:t>21</w:t>
+      </w:r>
+      <w:r>
+        <w:t>}</w:t>
+      </w:r>
+    </w:p>
+    <w:p>
+      <w:pPr>
+        <w:pStyle w:val="ListParagraph"/>
+        <w:numPr>
+          <w:ilvl w:val="0"/>
+          <w:numId w:val="18"/>
+        </w:numPr>
+      </w:pPr>
+      <w:hyperlink r:id="rId21" w:history="1">
+        <w:r>
+          <w:rPr>
+            <w:rStyle w:val="Hyperlink"/>
+          </w:rPr>
+          <w:t>https://www.google.com/url?sa=t&amp;rct=j&amp;q=&amp;esrc=s&amp;source=web&amp;cd=&amp;ved=2ahUKEwiZpqvvyuTuAhWbbc0KHfaxCJwQFjAAegQIAxAC&amp;url=https%3A%2F%2Fwww.mdpi.com%2F1999-4893%2F12%2F8%2F154%2Fpdf&amp;usg=AOvVaw3SkNF_WK6DsxB2z7HCE3t-</w:t>
+        </w:r>
+      </w:hyperlink>
     </w:p>
     <w:p>
       <w:pPr>
@@ -1942,7 +1984,7 @@
           <w:u w:val="none"/>
         </w:rPr>
       </w:pPr>
-      <w:hyperlink r:id="rId21" w:history="1">
+      <w:hyperlink r:id="rId22" w:history="1">
         <w:r>
           <w:rPr>
             <w:rStyle w:val="Hyperlink"/>
@@ -2070,7 +2112,7 @@
           <w:u w:val="none"/>
         </w:rPr>
       </w:pPr>
-      <w:hyperlink r:id="rId22" w:history="1">
+      <w:hyperlink r:id="rId23" w:history="1">
         <w:r>
           <w:rPr>
             <w:rStyle w:val="Hyperlink"/>
@@ -2167,7 +2209,7 @@
           <w:numId w:val="18"/>
         </w:numPr>
       </w:pPr>
-      <w:hyperlink r:id="rId23" w:history="1">
+      <w:hyperlink r:id="rId24" w:history="1">
         <w:r>
           <w:rPr>
             <w:rStyle w:val="Hyperlink"/>
@@ -2197,7 +2239,7 @@
           <w:u w:val="none"/>
         </w:rPr>
       </w:pPr>
-      <w:hyperlink r:id="rId24" w:history="1">
+      <w:hyperlink r:id="rId25" w:history="1">
         <w:r>
           <w:rPr>
             <w:rStyle w:val="Hyperlink"/>
@@ -2227,7 +2269,7 @@
           <w:u w:val="none"/>
         </w:rPr>
       </w:pPr>
-      <w:hyperlink r:id="rId25" w:history="1">
+      <w:hyperlink r:id="rId26" w:history="1">
         <w:r>
           <w:rPr>
             <w:rStyle w:val="Hyperlink"/>
@@ -2257,7 +2299,7 @@
           <w:u w:val="none"/>
         </w:rPr>
       </w:pPr>
-      <w:hyperlink r:id="rId26" w:history="1">
+      <w:hyperlink r:id="rId27" w:history="1">
         <w:r>
           <w:rPr>
             <w:rStyle w:val="Hyperlink"/>

</xml_diff>